<commit_message>
modification des tests du formulaire et de home en ajoutant un timeout pour passer le test plus aucun test en fail
</commit_message>
<xml_diff>
--- a/Cahier+de+recette+du+site+724events+à+compléter.docx
+++ b/Cahier+de+recette+du+site+724events+à+compléter.docx
@@ -623,18 +623,100 @@
               <w:rPr>
                 <w:rFonts w:ascii="Montserrat" w:eastAsia="Montserrat" w:hAnsi="Montserrat" w:cs="Montserrat"/>
               </w:rPr>
-              <w:t xml:space="preserve">En consultant le </w:t>
-            </w:r>
+              <w:t xml:space="preserve">En </w:t>
+            </w:r>
+            <w:r>
+              <w:rPr>
+                <w:rFonts w:ascii="Montserrat" w:eastAsia="Montserrat" w:hAnsi="Montserrat" w:cs="Montserrat"/>
+              </w:rPr>
+              <w:t>consultant la page</w:t>
+            </w:r>
+          </w:p>
+        </w:tc>
+      </w:tr>
+      <w:tr>
+        <w:trPr>
+          <w:trHeight w:val="315"/>
+        </w:trPr>
+        <w:tc>
+          <w:tcPr>
+            <w:tcW w:w="2490" w:type="dxa"/>
+            <w:tcBorders>
+              <w:top w:val="single" w:sz="6" w:space="0" w:color="FFFFFF"/>
+              <w:left w:val="single" w:sz="6" w:space="0" w:color="FFFFFF"/>
+              <w:bottom w:val="single" w:sz="6" w:space="0" w:color="FFFFFF"/>
+              <w:right w:val="single" w:sz="6" w:space="0" w:color="FFFFFF"/>
+            </w:tcBorders>
+            <w:shd w:val="clear" w:color="auto" w:fill="3300FF"/>
+            <w:tcMar>
+              <w:top w:w="40" w:type="dxa"/>
+              <w:left w:w="40" w:type="dxa"/>
+              <w:bottom w:w="40" w:type="dxa"/>
+              <w:right w:w="40" w:type="dxa"/>
+            </w:tcMar>
+            <w:vAlign w:val="center"/>
+          </w:tcPr>
+          <w:p>
+            <w:pPr>
+              <w:widowControl w:val="0"/>
+              <w:jc w:val="center"/>
+              <w:rPr>
+                <w:rFonts w:ascii="Montserrat" w:eastAsia="Montserrat" w:hAnsi="Montserrat" w:cs="Montserrat"/>
+                <w:sz w:val="20"/>
+                <w:szCs w:val="20"/>
+              </w:rPr>
+            </w:pPr>
             <w:proofErr w:type="spellStart"/>
             <w:r>
               <w:rPr>
                 <w:rFonts w:ascii="Montserrat" w:eastAsia="Montserrat" w:hAnsi="Montserrat" w:cs="Montserrat"/>
-              </w:rPr>
-              <w:t>slider</w:t>
+                <w:b/>
+                <w:color w:val="FFFFFF"/>
+              </w:rPr>
+              <w:t>When</w:t>
             </w:r>
             <w:proofErr w:type="spellEnd"/>
           </w:p>
         </w:tc>
+        <w:tc>
+          <w:tcPr>
+            <w:tcW w:w="6540" w:type="dxa"/>
+            <w:tcBorders>
+              <w:top w:val="single" w:sz="6" w:space="0" w:color="1155CC"/>
+              <w:left w:val="single" w:sz="6" w:space="0" w:color="FFFFFF"/>
+              <w:bottom w:val="single" w:sz="6" w:space="0" w:color="1155CC"/>
+              <w:right w:val="single" w:sz="6" w:space="0" w:color="FFFFFF"/>
+            </w:tcBorders>
+            <w:shd w:val="clear" w:color="auto" w:fill="auto"/>
+            <w:tcMar>
+              <w:top w:w="40" w:type="dxa"/>
+              <w:left w:w="0" w:type="dxa"/>
+              <w:bottom w:w="40" w:type="dxa"/>
+              <w:right w:w="0" w:type="dxa"/>
+            </w:tcMar>
+            <w:vAlign w:val="center"/>
+          </w:tcPr>
+          <w:p>
+            <w:pPr>
+              <w:widowControl w:val="0"/>
+              <w:rPr>
+                <w:rFonts w:ascii="Montserrat" w:eastAsia="Montserrat" w:hAnsi="Montserrat" w:cs="Montserrat"/>
+              </w:rPr>
+            </w:pPr>
+            <w:r>
+              <w:rPr>
+                <w:rFonts w:ascii="Montserrat" w:eastAsia="Montserrat" w:hAnsi="Montserrat" w:cs="Montserrat"/>
+              </w:rPr>
+              <w:t xml:space="preserve">Lorsque </w:t>
+            </w:r>
+            <w:r>
+              <w:rPr>
+                <w:rFonts w:ascii="Montserrat" w:eastAsia="Montserrat" w:hAnsi="Montserrat" w:cs="Montserrat"/>
+              </w:rPr>
+              <w:t>j’arrive sur la page</w:t>
+            </w:r>
+          </w:p>
+        </w:tc>
       </w:tr>
       <w:tr>
         <w:trPr>
@@ -675,7 +757,7 @@
                 <w:b/>
                 <w:color w:val="FFFFFF"/>
               </w:rPr>
-              <w:t>When</w:t>
+              <w:t>Then</w:t>
             </w:r>
             <w:proofErr w:type="spellEnd"/>
           </w:p>
@@ -686,122 +768,36 @@
             <w:tcBorders>
               <w:top w:val="single" w:sz="6" w:space="0" w:color="1155CC"/>
               <w:left w:val="single" w:sz="6" w:space="0" w:color="FFFFFF"/>
-              <w:bottom w:val="single" w:sz="6" w:space="0" w:color="1155CC"/>
-              <w:right w:val="single" w:sz="6" w:space="0" w:color="FFFFFF"/>
-            </w:tcBorders>
-            <w:shd w:val="clear" w:color="auto" w:fill="auto"/>
-            <w:tcMar>
-              <w:top w:w="40" w:type="dxa"/>
-              <w:left w:w="0" w:type="dxa"/>
-              <w:bottom w:w="40" w:type="dxa"/>
-              <w:right w:w="0" w:type="dxa"/>
-            </w:tcMar>
-            <w:vAlign w:val="center"/>
-          </w:tcPr>
-          <w:p>
-            <w:pPr>
-              <w:widowControl w:val="0"/>
-              <w:rPr>
-                <w:rFonts w:ascii="Montserrat" w:eastAsia="Montserrat" w:hAnsi="Montserrat" w:cs="Montserrat"/>
-              </w:rPr>
-            </w:pPr>
-            <w:r>
-              <w:rPr>
-                <w:rFonts w:ascii="Montserrat" w:eastAsia="Montserrat" w:hAnsi="Montserrat" w:cs="Montserrat"/>
-              </w:rPr>
-              <w:t>Lorsque je clique sur un des boutons radios</w:t>
-            </w:r>
-          </w:p>
-        </w:tc>
-      </w:tr>
-      <w:tr>
-        <w:trPr>
-          <w:trHeight w:val="315"/>
-        </w:trPr>
-        <w:tc>
-          <w:tcPr>
-            <w:tcW w:w="2490" w:type="dxa"/>
-            <w:tcBorders>
-              <w:top w:val="single" w:sz="6" w:space="0" w:color="FFFFFF"/>
-              <w:left w:val="single" w:sz="6" w:space="0" w:color="FFFFFF"/>
-              <w:bottom w:val="single" w:sz="6" w:space="0" w:color="FFFFFF"/>
-              <w:right w:val="single" w:sz="6" w:space="0" w:color="FFFFFF"/>
-            </w:tcBorders>
-            <w:shd w:val="clear" w:color="auto" w:fill="3300FF"/>
-            <w:tcMar>
-              <w:top w:w="40" w:type="dxa"/>
-              <w:left w:w="40" w:type="dxa"/>
-              <w:bottom w:w="40" w:type="dxa"/>
-              <w:right w:w="40" w:type="dxa"/>
-            </w:tcMar>
-            <w:vAlign w:val="center"/>
-          </w:tcPr>
-          <w:p>
-            <w:pPr>
-              <w:widowControl w:val="0"/>
-              <w:jc w:val="center"/>
-              <w:rPr>
-                <w:rFonts w:ascii="Montserrat" w:eastAsia="Montserrat" w:hAnsi="Montserrat" w:cs="Montserrat"/>
-                <w:sz w:val="20"/>
-                <w:szCs w:val="20"/>
-              </w:rPr>
-            </w:pPr>
-            <w:proofErr w:type="spellStart"/>
-            <w:r>
-              <w:rPr>
-                <w:rFonts w:ascii="Montserrat" w:eastAsia="Montserrat" w:hAnsi="Montserrat" w:cs="Montserrat"/>
-                <w:b/>
-                <w:color w:val="FFFFFF"/>
-              </w:rPr>
-              <w:t>Then</w:t>
-            </w:r>
-            <w:proofErr w:type="spellEnd"/>
-          </w:p>
-        </w:tc>
-        <w:tc>
-          <w:tcPr>
-            <w:tcW w:w="6540" w:type="dxa"/>
-            <w:tcBorders>
-              <w:top w:val="single" w:sz="6" w:space="0" w:color="1155CC"/>
-              <w:left w:val="single" w:sz="6" w:space="0" w:color="FFFFFF"/>
-              <w:bottom w:val="single" w:sz="6" w:space="0" w:color="FFFFFF"/>
-              <w:right w:val="single" w:sz="6" w:space="0" w:color="FFFFFF"/>
-            </w:tcBorders>
-            <w:shd w:val="clear" w:color="auto" w:fill="auto"/>
-            <w:tcMar>
-              <w:top w:w="40" w:type="dxa"/>
-              <w:left w:w="40" w:type="dxa"/>
-              <w:bottom w:w="40" w:type="dxa"/>
-              <w:right w:w="40" w:type="dxa"/>
-            </w:tcMar>
-            <w:vAlign w:val="center"/>
-          </w:tcPr>
-          <w:p>
-            <w:pPr>
-              <w:widowControl w:val="0"/>
-              <w:rPr>
-                <w:rFonts w:ascii="Montserrat" w:eastAsia="Montserrat" w:hAnsi="Montserrat" w:cs="Montserrat"/>
-              </w:rPr>
-            </w:pPr>
-            <w:r>
-              <w:rPr>
-                <w:rFonts w:ascii="Montserrat" w:eastAsia="Montserrat" w:hAnsi="Montserrat" w:cs="Montserrat"/>
-              </w:rPr>
-              <w:t xml:space="preserve">Le </w:t>
-            </w:r>
-            <w:proofErr w:type="spellStart"/>
-            <w:r>
-              <w:rPr>
-                <w:rFonts w:ascii="Montserrat" w:eastAsia="Montserrat" w:hAnsi="Montserrat" w:cs="Montserrat"/>
-              </w:rPr>
-              <w:t>slider</w:t>
-            </w:r>
-            <w:proofErr w:type="spellEnd"/>
-            <w:r>
-              <w:rPr>
-                <w:rFonts w:ascii="Montserrat" w:eastAsia="Montserrat" w:hAnsi="Montserrat" w:cs="Montserrat"/>
-              </w:rPr>
-              <w:t xml:space="preserve"> se positionne sur la slide sélectionnée</w:t>
+              <w:bottom w:val="single" w:sz="6" w:space="0" w:color="FFFFFF"/>
+              <w:right w:val="single" w:sz="6" w:space="0" w:color="FFFFFF"/>
+            </w:tcBorders>
+            <w:shd w:val="clear" w:color="auto" w:fill="auto"/>
+            <w:tcMar>
+              <w:top w:w="40" w:type="dxa"/>
+              <w:left w:w="40" w:type="dxa"/>
+              <w:bottom w:w="40" w:type="dxa"/>
+              <w:right w:w="40" w:type="dxa"/>
+            </w:tcMar>
+            <w:vAlign w:val="center"/>
+          </w:tcPr>
+          <w:p>
+            <w:pPr>
+              <w:widowControl w:val="0"/>
+              <w:rPr>
+                <w:rFonts w:ascii="Montserrat" w:eastAsia="Montserrat" w:hAnsi="Montserrat" w:cs="Montserrat"/>
+              </w:rPr>
+            </w:pPr>
+            <w:r>
+              <w:rPr>
+                <w:rFonts w:ascii="Montserrat" w:eastAsia="Montserrat" w:hAnsi="Montserrat" w:cs="Montserrat"/>
+              </w:rPr>
+              <w:t>Une liste d’événements défile avec un titre, une description, une date en mois et une image</w:t>
+            </w:r>
+            <w:r>
+              <w:rPr>
+                <w:rFonts w:ascii="Montserrat" w:eastAsia="Montserrat" w:hAnsi="Montserrat" w:cs="Montserrat"/>
+              </w:rPr>
+              <w:t>.</w:t>
             </w:r>
           </w:p>
         </w:tc>
@@ -908,7 +904,15 @@
                 <w:b/>
                 <w:color w:val="FFFFFF"/>
               </w:rPr>
-              <w:t>Scénario 4</w:t>
+              <w:t xml:space="preserve">Scénario </w:t>
+            </w:r>
+            <w:r>
+              <w:rPr>
+                <w:rFonts w:ascii="Montserrat" w:eastAsia="Montserrat" w:hAnsi="Montserrat" w:cs="Montserrat"/>
+                <w:b/>
+                <w:color w:val="FFFFFF"/>
+              </w:rPr>
+              <w:t>3</w:t>
             </w:r>
           </w:p>
         </w:tc>
@@ -984,6 +988,12 @@
                 <w:szCs w:val="20"/>
               </w:rPr>
             </w:pPr>
+            <w:r>
+              <w:rPr>
+                <w:rFonts w:ascii="Montserrat" w:eastAsia="Montserrat" w:hAnsi="Montserrat" w:cs="Montserrat"/>
+              </w:rPr>
+              <w:t>En étant dans la section contact</w:t>
+            </w:r>
           </w:p>
         </w:tc>
       </w:tr>
@@ -1054,10 +1064,14 @@
               <w:widowControl w:val="0"/>
               <w:rPr>
                 <w:rFonts w:ascii="Montserrat" w:eastAsia="Montserrat" w:hAnsi="Montserrat" w:cs="Montserrat"/>
-                <w:sz w:val="20"/>
-                <w:szCs w:val="20"/>
-              </w:rPr>
-            </w:pPr>
+              </w:rPr>
+            </w:pPr>
+            <w:r>
+              <w:rPr>
+                <w:rFonts w:ascii="Montserrat" w:eastAsia="Montserrat" w:hAnsi="Montserrat" w:cs="Montserrat"/>
+              </w:rPr>
+              <w:t>Lorsque je clique sur le bouton envoyer</w:t>
+            </w:r>
           </w:p>
         </w:tc>
       </w:tr>
@@ -1130,6 +1144,12 @@
                 <w:rFonts w:ascii="Montserrat" w:eastAsia="Montserrat" w:hAnsi="Montserrat" w:cs="Montserrat"/>
               </w:rPr>
             </w:pPr>
+            <w:r>
+              <w:rPr>
+                <w:rFonts w:ascii="Montserrat" w:eastAsia="Montserrat" w:hAnsi="Montserrat" w:cs="Montserrat"/>
+              </w:rPr>
+              <w:t>Une modale s’ouvre avec un message pour me confirmer l’envoi du message.</w:t>
+            </w:r>
           </w:p>
         </w:tc>
       </w:tr>
@@ -1235,7 +1255,15 @@
                 <w:b/>
                 <w:color w:val="FFFFFF"/>
               </w:rPr>
-              <w:t>Scénario 5</w:t>
+              <w:t xml:space="preserve">Scénario </w:t>
+            </w:r>
+            <w:r>
+              <w:rPr>
+                <w:rFonts w:ascii="Montserrat" w:eastAsia="Montserrat" w:hAnsi="Montserrat" w:cs="Montserrat"/>
+                <w:b/>
+                <w:color w:val="FFFFFF"/>
+              </w:rPr>
+              <w:t>4</w:t>
             </w:r>
           </w:p>
         </w:tc>
@@ -1307,10 +1335,26 @@
               <w:widowControl w:val="0"/>
               <w:rPr>
                 <w:rFonts w:ascii="Montserrat" w:eastAsia="Montserrat" w:hAnsi="Montserrat" w:cs="Montserrat"/>
-                <w:sz w:val="20"/>
-                <w:szCs w:val="20"/>
-              </w:rPr>
-            </w:pPr>
+              </w:rPr>
+            </w:pPr>
+            <w:r>
+              <w:rPr>
+                <w:rFonts w:ascii="Montserrat" w:eastAsia="Montserrat" w:hAnsi="Montserrat" w:cs="Montserrat"/>
+              </w:rPr>
+              <w:t xml:space="preserve">En </w:t>
+            </w:r>
+            <w:r>
+              <w:rPr>
+                <w:rFonts w:ascii="Montserrat" w:eastAsia="Montserrat" w:hAnsi="Montserrat" w:cs="Montserrat"/>
+              </w:rPr>
+              <w:t xml:space="preserve">consultant </w:t>
+            </w:r>
+            <w:r>
+              <w:rPr>
+                <w:rFonts w:ascii="Montserrat" w:eastAsia="Montserrat" w:hAnsi="Montserrat" w:cs="Montserrat"/>
+              </w:rPr>
+              <w:t>la section contact</w:t>
+            </w:r>
           </w:p>
         </w:tc>
       </w:tr>
@@ -1381,10 +1425,14 @@
               <w:widowControl w:val="0"/>
               <w:rPr>
                 <w:rFonts w:ascii="Montserrat" w:eastAsia="Montserrat" w:hAnsi="Montserrat" w:cs="Montserrat"/>
-                <w:sz w:val="20"/>
-                <w:szCs w:val="20"/>
-              </w:rPr>
-            </w:pPr>
+              </w:rPr>
+            </w:pPr>
+            <w:r>
+              <w:rPr>
+                <w:rFonts w:ascii="Montserrat" w:eastAsia="Montserrat" w:hAnsi="Montserrat" w:cs="Montserrat"/>
+              </w:rPr>
+              <w:t>Lorsque je clique sur le bouton envoyer</w:t>
+            </w:r>
           </w:p>
         </w:tc>
       </w:tr>
@@ -1455,10 +1503,14 @@
               <w:widowControl w:val="0"/>
               <w:rPr>
                 <w:rFonts w:ascii="Montserrat" w:eastAsia="Montserrat" w:hAnsi="Montserrat" w:cs="Montserrat"/>
-                <w:sz w:val="20"/>
-                <w:szCs w:val="20"/>
-              </w:rPr>
-            </w:pPr>
+              </w:rPr>
+            </w:pPr>
+            <w:r>
+              <w:rPr>
+                <w:rFonts w:ascii="Montserrat" w:eastAsia="Montserrat" w:hAnsi="Montserrat" w:cs="Montserrat"/>
+              </w:rPr>
+              <w:t>L’intitulé du bouton passe de « envoyer » à « cours ».</w:t>
+            </w:r>
           </w:p>
         </w:tc>
       </w:tr>
@@ -1564,7 +1616,15 @@
                 <w:b/>
                 <w:color w:val="FFFFFF"/>
               </w:rPr>
-              <w:t>Scénario 6</w:t>
+              <w:t xml:space="preserve">Scénario </w:t>
+            </w:r>
+            <w:r>
+              <w:rPr>
+                <w:rFonts w:ascii="Montserrat" w:eastAsia="Montserrat" w:hAnsi="Montserrat" w:cs="Montserrat"/>
+                <w:b/>
+                <w:color w:val="FFFFFF"/>
+              </w:rPr>
+              <w:t>5</w:t>
             </w:r>
           </w:p>
         </w:tc>
@@ -1636,10 +1696,14 @@
               <w:widowControl w:val="0"/>
               <w:rPr>
                 <w:rFonts w:ascii="Montserrat" w:eastAsia="Montserrat" w:hAnsi="Montserrat" w:cs="Montserrat"/>
-                <w:sz w:val="20"/>
-                <w:szCs w:val="20"/>
-              </w:rPr>
-            </w:pPr>
+              </w:rPr>
+            </w:pPr>
+            <w:r>
+              <w:rPr>
+                <w:rFonts w:ascii="Montserrat" w:eastAsia="Montserrat" w:hAnsi="Montserrat" w:cs="Montserrat"/>
+              </w:rPr>
+              <w:t>En étant sur la page</w:t>
+            </w:r>
           </w:p>
         </w:tc>
       </w:tr>
@@ -1710,10 +1774,14 @@
               <w:widowControl w:val="0"/>
               <w:rPr>
                 <w:rFonts w:ascii="Montserrat" w:eastAsia="Montserrat" w:hAnsi="Montserrat" w:cs="Montserrat"/>
-                <w:sz w:val="20"/>
-                <w:szCs w:val="20"/>
-              </w:rPr>
-            </w:pPr>
+              </w:rPr>
+            </w:pPr>
+            <w:r>
+              <w:rPr>
+                <w:rFonts w:ascii="Montserrat" w:eastAsia="Montserrat" w:hAnsi="Montserrat" w:cs="Montserrat"/>
+              </w:rPr>
+              <w:t>Lorsque je suis dans la section contact</w:t>
+            </w:r>
           </w:p>
         </w:tc>
       </w:tr>
@@ -1786,6 +1854,19 @@
                 <w:rFonts w:ascii="Montserrat" w:eastAsia="Montserrat" w:hAnsi="Montserrat" w:cs="Montserrat"/>
               </w:rPr>
             </w:pPr>
+            <w:r>
+              <w:rPr>
+                <w:rFonts w:ascii="Montserrat" w:eastAsia="Montserrat" w:hAnsi="Montserrat" w:cs="Montserrat"/>
+              </w:rPr>
+              <w:t xml:space="preserve">Un formulaire est affiché avec des champs vide et un </w:t>
+            </w:r>
+            <w:r>
+              <w:rPr>
+                <w:rFonts w:ascii="Montserrat" w:eastAsia="Montserrat" w:hAnsi="Montserrat" w:cs="Montserrat"/>
+              </w:rPr>
+              <w:lastRenderedPageBreak/>
+              <w:t xml:space="preserve">bouton « envoyer » </w:t>
+            </w:r>
           </w:p>
         </w:tc>
       </w:tr>
@@ -1891,8 +1972,15 @@
                 <w:b/>
                 <w:color w:val="FFFFFF"/>
               </w:rPr>
-              <w:lastRenderedPageBreak/>
-              <w:t>Scénario 7</w:t>
+              <w:t xml:space="preserve">Scénario </w:t>
+            </w:r>
+            <w:r>
+              <w:rPr>
+                <w:rFonts w:ascii="Montserrat" w:eastAsia="Montserrat" w:hAnsi="Montserrat" w:cs="Montserrat"/>
+                <w:b/>
+                <w:color w:val="FFFFFF"/>
+              </w:rPr>
+              <w:t>6</w:t>
             </w:r>
           </w:p>
         </w:tc>
@@ -1964,10 +2052,20 @@
               <w:widowControl w:val="0"/>
               <w:rPr>
                 <w:rFonts w:ascii="Montserrat" w:eastAsia="Montserrat" w:hAnsi="Montserrat" w:cs="Montserrat"/>
-                <w:sz w:val="20"/>
-                <w:szCs w:val="20"/>
-              </w:rPr>
-            </w:pPr>
+              </w:rPr>
+            </w:pPr>
+            <w:r>
+              <w:rPr>
+                <w:rFonts w:ascii="Montserrat" w:eastAsia="Montserrat" w:hAnsi="Montserrat" w:cs="Montserrat"/>
+              </w:rPr>
+              <w:t xml:space="preserve">En </w:t>
+            </w:r>
+            <w:r>
+              <w:rPr>
+                <w:rFonts w:ascii="Montserrat" w:eastAsia="Montserrat" w:hAnsi="Montserrat" w:cs="Montserrat"/>
+              </w:rPr>
+              <w:t>consultant la liste des événements</w:t>
+            </w:r>
           </w:p>
         </w:tc>
       </w:tr>
@@ -2038,10 +2136,14 @@
               <w:widowControl w:val="0"/>
               <w:rPr>
                 <w:rFonts w:ascii="Montserrat" w:eastAsia="Montserrat" w:hAnsi="Montserrat" w:cs="Montserrat"/>
-                <w:sz w:val="20"/>
-                <w:szCs w:val="20"/>
-              </w:rPr>
-            </w:pPr>
+              </w:rPr>
+            </w:pPr>
+            <w:r>
+              <w:rPr>
+                <w:rFonts w:ascii="Montserrat" w:eastAsia="Montserrat" w:hAnsi="Montserrat" w:cs="Montserrat"/>
+              </w:rPr>
+              <w:t>Lorsque je clique sur un événement</w:t>
+            </w:r>
           </w:p>
         </w:tc>
       </w:tr>
@@ -2114,6 +2216,12 @@
                 <w:rFonts w:ascii="Montserrat" w:eastAsia="Montserrat" w:hAnsi="Montserrat" w:cs="Montserrat"/>
               </w:rPr>
             </w:pPr>
+            <w:r>
+              <w:rPr>
+                <w:rFonts w:ascii="Montserrat" w:eastAsia="Montserrat" w:hAnsi="Montserrat" w:cs="Montserrat"/>
+              </w:rPr>
+              <w:t>Une modale s’ouvre avec les détails de l’événement</w:t>
+            </w:r>
           </w:p>
         </w:tc>
       </w:tr>
@@ -2219,7 +2327,15 @@
                 <w:b/>
                 <w:color w:val="FFFFFF"/>
               </w:rPr>
-              <w:t>Scénario 8</w:t>
+              <w:t xml:space="preserve">Scénario </w:t>
+            </w:r>
+            <w:r>
+              <w:rPr>
+                <w:rFonts w:ascii="Montserrat" w:eastAsia="Montserrat" w:hAnsi="Montserrat" w:cs="Montserrat"/>
+                <w:b/>
+                <w:color w:val="FFFFFF"/>
+              </w:rPr>
+              <w:t>7</w:t>
             </w:r>
           </w:p>
         </w:tc>
@@ -2291,10 +2407,14 @@
               <w:widowControl w:val="0"/>
               <w:rPr>
                 <w:rFonts w:ascii="Montserrat" w:eastAsia="Montserrat" w:hAnsi="Montserrat" w:cs="Montserrat"/>
-                <w:sz w:val="20"/>
-                <w:szCs w:val="20"/>
-              </w:rPr>
-            </w:pPr>
+              </w:rPr>
+            </w:pPr>
+            <w:r>
+              <w:rPr>
+                <w:rFonts w:ascii="Montserrat" w:eastAsia="Montserrat" w:hAnsi="Montserrat" w:cs="Montserrat"/>
+              </w:rPr>
+              <w:t>En consultant la page</w:t>
+            </w:r>
           </w:p>
         </w:tc>
       </w:tr>
@@ -2365,10 +2485,14 @@
               <w:widowControl w:val="0"/>
               <w:rPr>
                 <w:rFonts w:ascii="Montserrat" w:eastAsia="Montserrat" w:hAnsi="Montserrat" w:cs="Montserrat"/>
-                <w:sz w:val="20"/>
-                <w:szCs w:val="20"/>
-              </w:rPr>
-            </w:pPr>
+              </w:rPr>
+            </w:pPr>
+            <w:r>
+              <w:rPr>
+                <w:rFonts w:ascii="Montserrat" w:eastAsia="Montserrat" w:hAnsi="Montserrat" w:cs="Montserrat"/>
+              </w:rPr>
+              <w:t>Lorsque je clique sur « contact » dans le menu</w:t>
+            </w:r>
           </w:p>
         </w:tc>
       </w:tr>
@@ -2441,6 +2565,12 @@
                 <w:rFonts w:ascii="Montserrat" w:eastAsia="Montserrat" w:hAnsi="Montserrat" w:cs="Montserrat"/>
               </w:rPr>
             </w:pPr>
+            <w:r>
+              <w:rPr>
+                <w:rFonts w:ascii="Montserrat" w:eastAsia="Montserrat" w:hAnsi="Montserrat" w:cs="Montserrat"/>
+              </w:rPr>
+              <w:t>Un renvoi est fait vers la section contact de la page.</w:t>
+            </w:r>
           </w:p>
         </w:tc>
       </w:tr>
@@ -2546,7 +2676,15 @@
                 <w:b/>
                 <w:color w:val="FFFFFF"/>
               </w:rPr>
-              <w:t>Scénario 9</w:t>
+              <w:t xml:space="preserve">Scénario </w:t>
+            </w:r>
+            <w:r>
+              <w:rPr>
+                <w:rFonts w:ascii="Montserrat" w:eastAsia="Montserrat" w:hAnsi="Montserrat" w:cs="Montserrat"/>
+                <w:b/>
+                <w:color w:val="FFFFFF"/>
+              </w:rPr>
+              <w:t>8</w:t>
             </w:r>
           </w:p>
         </w:tc>
@@ -2883,7 +3021,15 @@
                 <w:b/>
                 <w:color w:val="FFFFFF"/>
               </w:rPr>
-              <w:t>Scénario 10</w:t>
+              <w:t xml:space="preserve">Scénario </w:t>
+            </w:r>
+            <w:r>
+              <w:rPr>
+                <w:rFonts w:ascii="Montserrat" w:eastAsia="Montserrat" w:hAnsi="Montserrat" w:cs="Montserrat"/>
+                <w:b/>
+                <w:color w:val="FFFFFF"/>
+              </w:rPr>
+              <w:t>9</w:t>
             </w:r>
           </w:p>
         </w:tc>
@@ -3210,7 +3356,15 @@
                 <w:b/>
                 <w:color w:val="FFFFFF"/>
               </w:rPr>
-              <w:t>Scénario 11</w:t>
+              <w:t>Scénario 1</w:t>
+            </w:r>
+            <w:r>
+              <w:rPr>
+                <w:rFonts w:ascii="Montserrat" w:eastAsia="Montserrat" w:hAnsi="Montserrat" w:cs="Montserrat"/>
+                <w:b/>
+                <w:color w:val="FFFFFF"/>
+              </w:rPr>
+              <w:t>0</w:t>
             </w:r>
           </w:p>
         </w:tc>
@@ -3539,7 +3693,15 @@
                 <w:b/>
                 <w:color w:val="FFFFFF"/>
               </w:rPr>
-              <w:t>Scénario 12</w:t>
+              <w:t>Scénario 1</w:t>
+            </w:r>
+            <w:r>
+              <w:rPr>
+                <w:rFonts w:ascii="Montserrat" w:eastAsia="Montserrat" w:hAnsi="Montserrat" w:cs="Montserrat"/>
+                <w:b/>
+                <w:color w:val="FFFFFF"/>
+              </w:rPr>
+              <w:t>1</w:t>
             </w:r>
           </w:p>
         </w:tc>

</xml_diff>